<commit_message>
Added 10th Ex-act c and Record work is modified
</commit_message>
<xml_diff>
--- a/Sem-1 -PPS_LAB/Record/Sem-1_PPS_LAB_RECORD.docx
+++ b/Sem-1 -PPS_LAB/Record/Sem-1_PPS_LAB_RECORD.docx
@@ -1054,12 +1054,12 @@
                 <wp:inline distB="114300" distT="114300" distL="114300" distR="114300">
                   <wp:extent cx="6105525" cy="6772275"/>
                   <wp:effectExtent b="0" l="0" r="0" t="0"/>
-                  <wp:docPr id="5" name="image2.png"/>
+                  <wp:docPr id="6" name="image9.png"/>
                   <a:graphic>
                     <a:graphicData uri="http://schemas.openxmlformats.org/drawingml/2006/picture">
                       <pic:pic>
                         <pic:nvPicPr>
-                          <pic:cNvPr id="0" name="image2.png"/>
+                          <pic:cNvPr id="0" name="image9.png"/>
                           <pic:cNvPicPr preferRelativeResize="0"/>
                         </pic:nvPicPr>
                         <pic:blipFill>
@@ -2016,12 +2016,12 @@
                 <wp:inline distB="114300" distT="114300" distL="114300" distR="114300">
                   <wp:extent cx="6219825" cy="6159743"/>
                   <wp:effectExtent b="0" l="0" r="0" t="0"/>
-                  <wp:docPr id="19" name="image1.png"/>
+                  <wp:docPr id="19" name="image24.png"/>
                   <a:graphic>
                     <a:graphicData uri="http://schemas.openxmlformats.org/drawingml/2006/picture">
                       <pic:pic>
                         <pic:nvPicPr>
-                          <pic:cNvPr id="0" name="image1.png"/>
+                          <pic:cNvPr id="0" name="image24.png"/>
                           <pic:cNvPicPr preferRelativeResize="0"/>
                         </pic:nvPicPr>
                         <pic:blipFill>
@@ -2792,12 +2792,12 @@
                 <wp:inline distB="114300" distT="114300" distL="114300" distR="114300">
                   <wp:extent cx="5653088" cy="3105709"/>
                   <wp:effectExtent b="0" l="0" r="0" t="0"/>
-                  <wp:docPr id="11" name="image7.png"/>
+                  <wp:docPr id="11" name="image23.png"/>
                   <a:graphic>
                     <a:graphicData uri="http://schemas.openxmlformats.org/drawingml/2006/picture">
                       <pic:pic>
                         <pic:nvPicPr>
-                          <pic:cNvPr id="0" name="image7.png"/>
+                          <pic:cNvPr id="0" name="image23.png"/>
                           <pic:cNvPicPr preferRelativeResize="0"/>
                         </pic:nvPicPr>
                         <pic:blipFill>
@@ -3376,12 +3376,12 @@
                 <wp:inline distB="114300" distT="114300" distL="114300" distR="114300">
                   <wp:extent cx="5653567" cy="2938735"/>
                   <wp:effectExtent b="0" l="0" r="0" t="0"/>
-                  <wp:docPr id="31" name="image31.png"/>
+                  <wp:docPr id="32" name="image33.png"/>
                   <a:graphic>
                     <a:graphicData uri="http://schemas.openxmlformats.org/drawingml/2006/picture">
                       <pic:pic>
                         <pic:nvPicPr>
-                          <pic:cNvPr id="0" name="image31.png"/>
+                          <pic:cNvPr id="0" name="image33.png"/>
                           <pic:cNvPicPr preferRelativeResize="0"/>
                         </pic:nvPicPr>
                         <pic:blipFill>
@@ -3927,12 +3927,12 @@
                 <wp:inline distB="114300" distT="114300" distL="114300" distR="114300">
                   <wp:extent cx="5857875" cy="3895725"/>
                   <wp:effectExtent b="0" l="0" r="0" t="0"/>
-                  <wp:docPr id="18" name="image10.png"/>
+                  <wp:docPr id="18" name="image29.png"/>
                   <a:graphic>
                     <a:graphicData uri="http://schemas.openxmlformats.org/drawingml/2006/picture">
                       <pic:pic>
                         <pic:nvPicPr>
-                          <pic:cNvPr id="0" name="image10.png"/>
+                          <pic:cNvPr id="0" name="image29.png"/>
                           <pic:cNvPicPr preferRelativeResize="0"/>
                         </pic:nvPicPr>
                         <pic:blipFill>
@@ -5877,12 +5877,12 @@
                   <wp:extent cx="3118485" cy="1464945"/>
                   <wp:effectExtent b="0" l="0" r="0" t="0"/>
                   <wp:wrapSquare wrapText="bothSides" distB="0" distT="0" distL="0" distR="0"/>
-                  <wp:docPr id="12" name="image17.png"/>
+                  <wp:docPr id="12" name="image11.png"/>
                   <a:graphic>
                     <a:graphicData uri="http://schemas.openxmlformats.org/drawingml/2006/picture">
                       <pic:pic>
                         <pic:nvPicPr>
-                          <pic:cNvPr id="0" name="image17.png"/>
+                          <pic:cNvPr id="0" name="image11.png"/>
                           <pic:cNvPicPr preferRelativeResize="0"/>
                         </pic:nvPicPr>
                         <pic:blipFill>
@@ -7265,12 +7265,12 @@
                   <wp:extent cx="2266315" cy="770890"/>
                   <wp:effectExtent b="0" l="0" r="0" t="0"/>
                   <wp:wrapSquare wrapText="bothSides" distB="0" distT="0" distL="0" distR="0"/>
-                  <wp:docPr id="7" name="image12.png"/>
+                  <wp:docPr id="8" name="image8.png"/>
                   <a:graphic>
                     <a:graphicData uri="http://schemas.openxmlformats.org/drawingml/2006/picture">
                       <pic:pic>
                         <pic:nvPicPr>
-                          <pic:cNvPr id="0" name="image12.png"/>
+                          <pic:cNvPr id="0" name="image8.png"/>
                           <pic:cNvPicPr preferRelativeResize="0"/>
                         </pic:nvPicPr>
                         <pic:blipFill>
@@ -8857,12 +8857,12 @@
                   <wp:extent cx="3190240" cy="1152525"/>
                   <wp:effectExtent b="0" l="0" r="0" t="0"/>
                   <wp:wrapSquare wrapText="bothSides" distB="0" distT="0" distL="0" distR="0"/>
-                  <wp:docPr id="27" name="image32.png"/>
+                  <wp:docPr id="28" name="image31.png"/>
                   <a:graphic>
                     <a:graphicData uri="http://schemas.openxmlformats.org/drawingml/2006/picture">
                       <pic:pic>
                         <pic:nvPicPr>
-                          <pic:cNvPr id="0" name="image32.png"/>
+                          <pic:cNvPr id="0" name="image31.png"/>
                           <pic:cNvPicPr preferRelativeResize="0"/>
                         </pic:nvPicPr>
                         <pic:blipFill>
@@ -10443,12 +10443,12 @@
                   <wp:extent cx="3066415" cy="828675"/>
                   <wp:effectExtent b="0" l="0" r="0" t="0"/>
                   <wp:wrapSquare wrapText="bothSides" distB="0" distT="0" distL="0" distR="0"/>
-                  <wp:docPr id="13" name="image23.png"/>
+                  <wp:docPr id="13" name="image13.png"/>
                   <a:graphic>
                     <a:graphicData uri="http://schemas.openxmlformats.org/drawingml/2006/picture">
                       <pic:pic>
                         <pic:nvPicPr>
-                          <pic:cNvPr id="0" name="image23.png"/>
+                          <pic:cNvPr id="0" name="image13.png"/>
                           <pic:cNvPicPr preferRelativeResize="0"/>
                         </pic:nvPicPr>
                         <pic:blipFill>
@@ -12169,12 +12169,12 @@
                   <wp:extent cx="3285490" cy="828675"/>
                   <wp:effectExtent b="0" l="0" r="0" t="0"/>
                   <wp:wrapSquare wrapText="bothSides" distB="0" distT="0" distL="0" distR="0"/>
-                  <wp:docPr id="22" name="image18.png"/>
+                  <wp:docPr id="22" name="image17.png"/>
                   <a:graphic>
                     <a:graphicData uri="http://schemas.openxmlformats.org/drawingml/2006/picture">
                       <pic:pic>
                         <pic:nvPicPr>
-                          <pic:cNvPr id="0" name="image18.png"/>
+                          <pic:cNvPr id="0" name="image17.png"/>
                           <pic:cNvPicPr preferRelativeResize="0"/>
                         </pic:nvPicPr>
                         <pic:blipFill>
@@ -13118,14 +13118,14 @@
               </w:rPr>
               <w:drawing>
                 <wp:inline distB="114300" distT="114300" distL="114300" distR="114300">
-                  <wp:extent cx="3762375" cy="885825"/>
+                  <wp:extent cx="2876550" cy="1190625"/>
                   <wp:effectExtent b="0" l="0" r="0" t="0"/>
-                  <wp:docPr id="9" name="image11.png"/>
+                  <wp:docPr id="27" name="image27.png"/>
                   <a:graphic>
                     <a:graphicData uri="http://schemas.openxmlformats.org/drawingml/2006/picture">
                       <pic:pic>
                         <pic:nvPicPr>
-                          <pic:cNvPr id="0" name="image11.png"/>
+                          <pic:cNvPr id="0" name="image27.png"/>
                           <pic:cNvPicPr preferRelativeResize="0"/>
                         </pic:nvPicPr>
                         <pic:blipFill>
@@ -13138,7 +13138,7 @@
                         <pic:spPr>
                           <a:xfrm>
                             <a:off x="0" y="0"/>
-                            <a:ext cx="3762375" cy="885825"/>
+                            <a:ext cx="2876550" cy="1190625"/>
                           </a:xfrm>
                           <a:prstGeom prst="rect"/>
                           <a:ln/>
@@ -13149,34 +13149,6 @@
                 </wp:inline>
               </w:drawing>
             </w:r>
-            <w:r>
-              <w:rPr>
-                <w:rtl w:val="0"/>
-              </w:rPr>
-            </w:r>
-          </w:p>
-          <w:p>
-            <w:pPr>
-              <w:keepNext w:val="0"/>
-              <w:keepLines w:val="0"/>
-              <w:pageBreakBefore w:val="0"/>
-              <w:widowControl w:val="1"/>
-              <w:pBdr>
-                <w:top w:space="0" w:sz="0" w:val="nil"/>
-                <w:left w:space="0" w:sz="0" w:val="nil"/>
-                <w:bottom w:space="0" w:sz="0" w:val="nil"/>
-                <w:right w:space="0" w:sz="0" w:val="nil"/>
-                <w:between w:space="0" w:sz="0" w:val="nil"/>
-              </w:pBdr>
-              <w:shd w:fill="auto" w:val="clear"/>
-              <w:spacing w:after="140" w:before="0" w:line="276" w:lineRule="auto"/>
-              <w:ind w:left="0" w:right="0" w:firstLine="0"/>
-              <w:jc w:val="left"/>
-              <w:rPr>
-                <w:sz w:val="24"/>
-                <w:szCs w:val="24"/>
-              </w:rPr>
-            </w:pPr>
             <w:r>
               <w:rPr>
                 <w:rtl w:val="0"/>
@@ -13820,12 +13792,12 @@
                   <wp:extent cx="3504565" cy="856615"/>
                   <wp:effectExtent b="0" l="0" r="0" t="0"/>
                   <wp:wrapSquare wrapText="bothSides" distB="0" distT="0" distL="0" distR="0"/>
-                  <wp:docPr id="30" name="image27.png"/>
+                  <wp:docPr id="31" name="image25.png"/>
                   <a:graphic>
                     <a:graphicData uri="http://schemas.openxmlformats.org/drawingml/2006/picture">
                       <pic:pic>
                         <pic:nvPicPr>
-                          <pic:cNvPr id="0" name="image27.png"/>
+                          <pic:cNvPr id="0" name="image25.png"/>
                           <pic:cNvPicPr preferRelativeResize="0"/>
                         </pic:nvPicPr>
                         <pic:blipFill>
@@ -14743,12 +14715,12 @@
                   <wp:extent cx="3047365" cy="1523365"/>
                   <wp:effectExtent b="0" l="0" r="0" t="0"/>
                   <wp:wrapSquare wrapText="bothSides" distB="0" distT="0" distL="0" distR="0"/>
-                  <wp:docPr id="8" name="image13.png"/>
+                  <wp:docPr id="9" name="image28.png"/>
                   <a:graphic>
                     <a:graphicData uri="http://schemas.openxmlformats.org/drawingml/2006/picture">
                       <pic:pic>
                         <pic:nvPicPr>
-                          <pic:cNvPr id="0" name="image13.png"/>
+                          <pic:cNvPr id="0" name="image28.png"/>
                           <pic:cNvPicPr preferRelativeResize="0"/>
                         </pic:nvPicPr>
                         <pic:blipFill>
@@ -15383,12 +15355,12 @@
                   <wp:extent cx="3047365" cy="1523365"/>
                   <wp:effectExtent b="0" l="0" r="0" t="0"/>
                   <wp:wrapSquare wrapText="bothSides" distB="0" distT="0" distL="0" distR="0"/>
-                  <wp:docPr id="17" name="image16.png"/>
+                  <wp:docPr id="17" name="image12.png"/>
                   <a:graphic>
                     <a:graphicData uri="http://schemas.openxmlformats.org/drawingml/2006/picture">
                       <pic:pic>
                         <pic:nvPicPr>
-                          <pic:cNvPr id="0" name="image16.png"/>
+                          <pic:cNvPr id="0" name="image12.png"/>
                           <pic:cNvPicPr preferRelativeResize="0"/>
                         </pic:nvPicPr>
                         <pic:blipFill>
@@ -16611,12 +16583,12 @@
                   <wp:extent cx="3475990" cy="676275"/>
                   <wp:effectExtent b="0" l="0" r="0" t="0"/>
                   <wp:wrapSquare wrapText="bothSides" distB="0" distT="0" distL="0" distR="0"/>
-                  <wp:docPr id="24" name="image25.png"/>
+                  <wp:docPr id="24" name="image19.png"/>
                   <a:graphic>
                     <a:graphicData uri="http://schemas.openxmlformats.org/drawingml/2006/picture">
                       <pic:pic>
                         <pic:nvPicPr>
-                          <pic:cNvPr id="0" name="image25.png"/>
+                          <pic:cNvPr id="0" name="image19.png"/>
                           <pic:cNvPicPr preferRelativeResize="0"/>
                         </pic:nvPicPr>
                         <pic:blipFill>
@@ -17549,12 +17521,12 @@
                   <wp:extent cx="3151505" cy="2617470"/>
                   <wp:effectExtent b="0" l="0" r="0" t="0"/>
                   <wp:wrapSquare wrapText="bothSides" distB="0" distT="0" distL="0" distR="0"/>
-                  <wp:docPr id="10" name="image21.png"/>
+                  <wp:docPr id="10" name="image1.png"/>
                   <a:graphic>
                     <a:graphicData uri="http://schemas.openxmlformats.org/drawingml/2006/picture">
                       <pic:pic>
                         <pic:nvPicPr>
-                          <pic:cNvPr id="0" name="image21.png"/>
+                          <pic:cNvPr id="0" name="image1.png"/>
                           <pic:cNvPicPr preferRelativeResize="0"/>
                         </pic:nvPicPr>
                         <pic:blipFill>
@@ -18656,12 +18628,12 @@
                 <wp:inline distB="114300" distT="114300" distL="114300" distR="114300">
                   <wp:extent cx="3286125" cy="1104900"/>
                   <wp:effectExtent b="0" l="0" r="0" t="0"/>
-                  <wp:docPr id="23" name="image24.png"/>
+                  <wp:docPr id="23" name="image16.png"/>
                   <a:graphic>
                     <a:graphicData uri="http://schemas.openxmlformats.org/drawingml/2006/picture">
                       <pic:pic>
                         <pic:nvPicPr>
-                          <pic:cNvPr id="0" name="image24.png"/>
+                          <pic:cNvPr id="0" name="image16.png"/>
                           <pic:cNvPicPr preferRelativeResize="0"/>
                         </pic:nvPicPr>
                         <pic:blipFill>
@@ -21018,12 +20990,12 @@
                   <wp:extent cx="2675890" cy="1057275"/>
                   <wp:effectExtent b="0" l="0" r="0" t="0"/>
                   <wp:wrapSquare wrapText="bothSides" distB="0" distT="0" distL="0" distR="0"/>
-                  <wp:docPr id="15" name="image19.png"/>
+                  <wp:docPr id="15" name="image10.png"/>
                   <a:graphic>
                     <a:graphicData uri="http://schemas.openxmlformats.org/drawingml/2006/picture">
                       <pic:pic>
                         <pic:nvPicPr>
-                          <pic:cNvPr id="0" name="image19.png"/>
+                          <pic:cNvPr id="0" name="image10.png"/>
                           <pic:cNvPicPr preferRelativeResize="0"/>
                         </pic:nvPicPr>
                         <pic:blipFill>
@@ -24969,12 +24941,12 @@
                   <wp:extent cx="3850640" cy="1291590"/>
                   <wp:effectExtent b="0" l="0" r="0" t="0"/>
                   <wp:wrapSquare wrapText="bothSides" distB="0" distT="0" distL="0" distR="0"/>
-                  <wp:docPr id="32" name="image29.png"/>
+                  <wp:docPr id="33" name="image30.png"/>
                   <a:graphic>
                     <a:graphicData uri="http://schemas.openxmlformats.org/drawingml/2006/picture">
                       <pic:pic>
                         <pic:nvPicPr>
-                          <pic:cNvPr id="0" name="image29.png"/>
+                          <pic:cNvPr id="0" name="image30.png"/>
                           <pic:cNvPicPr preferRelativeResize="0"/>
                         </pic:nvPicPr>
                         <pic:blipFill>
@@ -26312,12 +26284,12 @@
                 <wp:inline distB="114300" distT="114300" distL="114300" distR="114300">
                   <wp:extent cx="3024188" cy="1168222"/>
                   <wp:effectExtent b="0" l="0" r="0" t="0"/>
-                  <wp:docPr id="28" name="image28.png"/>
+                  <wp:docPr id="29" name="image21.png"/>
                   <a:graphic>
                     <a:graphicData uri="http://schemas.openxmlformats.org/drawingml/2006/picture">
                       <pic:pic>
                         <pic:nvPicPr>
-                          <pic:cNvPr id="0" name="image28.png"/>
+                          <pic:cNvPr id="0" name="image21.png"/>
                           <pic:cNvPicPr preferRelativeResize="0"/>
                         </pic:nvPicPr>
                         <pic:blipFill>
@@ -27194,12 +27166,12 @@
                 <wp:inline distB="114300" distT="114300" distL="114300" distR="114300">
                   <wp:extent cx="2910341" cy="2866795"/>
                   <wp:effectExtent b="0" l="0" r="0" t="0"/>
-                  <wp:docPr id="21" name="image20.png"/>
+                  <wp:docPr id="21" name="image18.png"/>
                   <a:graphic>
                     <a:graphicData uri="http://schemas.openxmlformats.org/drawingml/2006/picture">
                       <pic:pic>
                         <pic:nvPicPr>
-                          <pic:cNvPr id="0" name="image20.png"/>
+                          <pic:cNvPr id="0" name="image18.png"/>
                           <pic:cNvPicPr preferRelativeResize="0"/>
                         </pic:nvPicPr>
                         <pic:blipFill>
@@ -27799,12 +27771,12 @@
                 <wp:inline distB="114300" distT="114300" distL="114300" distR="114300">
                   <wp:extent cx="3005790" cy="819761"/>
                   <wp:effectExtent b="0" l="0" r="0" t="0"/>
-                  <wp:docPr id="29" name="image30.png"/>
+                  <wp:docPr id="30" name="image32.png"/>
                   <a:graphic>
                     <a:graphicData uri="http://schemas.openxmlformats.org/drawingml/2006/picture">
                       <pic:pic>
                         <pic:nvPicPr>
-                          <pic:cNvPr id="0" name="image30.png"/>
+                          <pic:cNvPr id="0" name="image32.png"/>
                           <pic:cNvPicPr preferRelativeResize="0"/>
                         </pic:nvPicPr>
                         <pic:blipFill>
@@ -29119,12 +29091,12 @@
                 <wp:inline distB="114300" distT="114300" distL="114300" distR="114300">
                   <wp:extent cx="2523367" cy="2975149"/>
                   <wp:effectExtent b="0" l="0" r="0" t="0"/>
-                  <wp:docPr id="3" name="image22.png"/>
+                  <wp:docPr id="4" name="image2.png"/>
                   <a:graphic>
                     <a:graphicData uri="http://schemas.openxmlformats.org/drawingml/2006/picture">
                       <pic:pic>
                         <pic:nvPicPr>
-                          <pic:cNvPr id="0" name="image22.png"/>
+                          <pic:cNvPr id="0" name="image2.png"/>
                           <pic:cNvPicPr preferRelativeResize="0"/>
                         </pic:nvPicPr>
                         <pic:blipFill>
@@ -30566,12 +30538,12 @@
                 <wp:inline distB="114300" distT="114300" distL="114300" distR="114300">
                   <wp:extent cx="3668394" cy="1872754"/>
                   <wp:effectExtent b="0" l="0" r="0" t="0"/>
-                  <wp:docPr id="14" name="image14.png"/>
+                  <wp:docPr id="14" name="image7.png"/>
                   <a:graphic>
                     <a:graphicData uri="http://schemas.openxmlformats.org/drawingml/2006/picture">
                       <pic:pic>
                         <pic:nvPicPr>
-                          <pic:cNvPr id="0" name="image14.png"/>
+                          <pic:cNvPr id="0" name="image7.png"/>
                           <pic:cNvPicPr preferRelativeResize="0"/>
                         </pic:nvPicPr>
                         <pic:blipFill>
@@ -31368,12 +31340,12 @@
                 <wp:inline distB="114300" distT="114300" distL="114300" distR="114300">
                   <wp:extent cx="3881438" cy="1429547"/>
                   <wp:effectExtent b="0" l="0" r="0" t="0"/>
-                  <wp:docPr id="6" name="image6.png"/>
+                  <wp:docPr id="7" name="image4.png"/>
                   <a:graphic>
                     <a:graphicData uri="http://schemas.openxmlformats.org/drawingml/2006/picture">
                       <pic:pic>
                         <pic:nvPicPr>
-                          <pic:cNvPr id="0" name="image6.png"/>
+                          <pic:cNvPr id="0" name="image4.png"/>
                           <pic:cNvPicPr preferRelativeResize="0"/>
                         </pic:nvPicPr>
                         <pic:blipFill>
@@ -32355,7 +32327,7 @@
                 <wp:inline distB="114300" distT="114300" distL="114300" distR="114300">
                   <wp:extent cx="2819400" cy="1276350"/>
                   <wp:effectExtent b="0" l="0" r="0" t="0"/>
-                  <wp:docPr id="4" name="image5.png"/>
+                  <wp:docPr id="5" name="image5.png"/>
                   <a:graphic>
                     <a:graphicData uri="http://schemas.openxmlformats.org/drawingml/2006/picture">
                       <pic:pic>
@@ -32951,12 +32923,12 @@
                 <wp:inline distB="114300" distT="114300" distL="114300" distR="114300">
                   <wp:extent cx="3667125" cy="1123950"/>
                   <wp:effectExtent b="0" l="0" r="0" t="0"/>
-                  <wp:docPr id="26" name="image26.png"/>
+                  <wp:docPr id="26" name="image20.png"/>
                   <a:graphic>
                     <a:graphicData uri="http://schemas.openxmlformats.org/drawingml/2006/picture">
                       <pic:pic>
                         <pic:nvPicPr>
-                          <pic:cNvPr id="0" name="image26.png"/>
+                          <pic:cNvPr id="0" name="image20.png"/>
                           <pic:cNvPicPr preferRelativeResize="0"/>
                         </pic:nvPicPr>
                         <pic:blipFill>
@@ -34316,12 +34288,12 @@
                 <wp:inline distB="114300" distT="114300" distL="114300" distR="114300">
                   <wp:extent cx="2233613" cy="4394163"/>
                   <wp:effectExtent b="0" l="0" r="0" t="0"/>
-                  <wp:docPr id="20" name="image4.png"/>
+                  <wp:docPr id="20" name="image14.png"/>
                   <a:graphic>
                     <a:graphicData uri="http://schemas.openxmlformats.org/drawingml/2006/picture">
                       <pic:pic>
                         <pic:nvPicPr>
-                          <pic:cNvPr id="0" name="image4.png"/>
+                          <pic:cNvPr id="0" name="image14.png"/>
                           <pic:cNvPicPr preferRelativeResize="0"/>
                         </pic:nvPicPr>
                         <pic:blipFill>
@@ -35780,12 +35752,12 @@
                 <wp:inline distB="114300" distT="114300" distL="114300" distR="114300">
                   <wp:extent cx="3176588" cy="5758308"/>
                   <wp:effectExtent b="0" l="0" r="0" t="0"/>
-                  <wp:docPr id="25" name="image15.png"/>
+                  <wp:docPr id="25" name="image26.png"/>
                   <a:graphic>
                     <a:graphicData uri="http://schemas.openxmlformats.org/drawingml/2006/picture">
                       <pic:pic>
                         <pic:nvPicPr>
-                          <pic:cNvPr id="0" name="image15.png"/>
+                          <pic:cNvPr id="0" name="image26.png"/>
                           <pic:cNvPicPr preferRelativeResize="0"/>
                         </pic:nvPicPr>
                         <pic:blipFill>
@@ -36938,12 +36910,12 @@
                 <wp:inline distB="114300" distT="114300" distL="114300" distR="114300">
                   <wp:extent cx="4533900" cy="400050"/>
                   <wp:effectExtent b="0" l="0" r="0" t="0"/>
-                  <wp:docPr id="2" name="image9.png"/>
+                  <wp:docPr id="2" name="image15.png"/>
                   <a:graphic>
                     <a:graphicData uri="http://schemas.openxmlformats.org/drawingml/2006/picture">
                       <pic:pic>
                         <pic:nvPicPr>
-                          <pic:cNvPr id="0" name="image9.png"/>
+                          <pic:cNvPr id="0" name="image15.png"/>
                           <pic:cNvPicPr preferRelativeResize="0"/>
                         </pic:nvPicPr>
                         <pic:blipFill>
@@ -37785,12 +37757,12 @@
                 <wp:inline distB="114300" distT="114300" distL="114300" distR="114300">
                   <wp:extent cx="4505325" cy="885825"/>
                   <wp:effectExtent b="0" l="0" r="0" t="0"/>
-                  <wp:docPr id="16" name="image8.png"/>
+                  <wp:docPr id="16" name="image6.png"/>
                   <a:graphic>
                     <a:graphicData uri="http://schemas.openxmlformats.org/drawingml/2006/picture">
                       <pic:pic>
                         <pic:nvPicPr>
-                          <pic:cNvPr id="0" name="image8.png"/>
+                          <pic:cNvPr id="0" name="image6.png"/>
                           <pic:cNvPicPr preferRelativeResize="0"/>
                         </pic:nvPicPr>
                         <pic:blipFill>
@@ -37917,6 +37889,1611 @@
               </w:rPr>
             </w:r>
           </w:p>
+          <w:p>
+            <w:pPr>
+              <w:spacing w:after="140" w:lineRule="auto"/>
+              <w:rPr>
+                <w:sz w:val="24"/>
+                <w:szCs w:val="24"/>
+              </w:rPr>
+            </w:pPr>
+            <w:r>
+              <w:rPr>
+                <w:sz w:val="24"/>
+                <w:szCs w:val="24"/>
+                <w:rtl w:val="0"/>
+              </w:rPr>
+              <w:t xml:space="preserve">10c)</w:t>
+            </w:r>
+          </w:p>
+          <w:p>
+            <w:pPr>
+              <w:spacing w:after="140" w:lineRule="auto"/>
+              <w:rPr>
+                <w:sz w:val="24"/>
+                <w:szCs w:val="24"/>
+              </w:rPr>
+            </w:pPr>
+            <w:r>
+              <w:rPr>
+                <w:b w:val="1"/>
+                <w:sz w:val="24"/>
+                <w:szCs w:val="24"/>
+                <w:rtl w:val="0"/>
+              </w:rPr>
+              <w:t xml:space="preserve">Aim: </w:t>
+            </w:r>
+            <w:r>
+              <w:rPr>
+                <w:sz w:val="24"/>
+                <w:szCs w:val="24"/>
+                <w:rtl w:val="0"/>
+              </w:rPr>
+              <w:t xml:space="preserve">The objective of this program is to store, retrieve and display students details using file.</w:t>
+            </w:r>
+          </w:p>
+          <w:p>
+            <w:pPr>
+              <w:spacing w:after="140" w:lineRule="auto"/>
+              <w:rPr>
+                <w:b w:val="1"/>
+                <w:sz w:val="24"/>
+                <w:szCs w:val="24"/>
+              </w:rPr>
+            </w:pPr>
+            <w:r>
+              <w:rPr>
+                <w:rtl w:val="0"/>
+              </w:rPr>
+            </w:r>
+          </w:p>
+          <w:p>
+            <w:pPr>
+              <w:spacing w:after="140" w:lineRule="auto"/>
+              <w:rPr>
+                <w:b w:val="1"/>
+                <w:sz w:val="24"/>
+                <w:szCs w:val="24"/>
+              </w:rPr>
+            </w:pPr>
+            <w:r>
+              <w:rPr>
+                <w:b w:val="1"/>
+                <w:sz w:val="24"/>
+                <w:szCs w:val="24"/>
+                <w:rtl w:val="0"/>
+              </w:rPr>
+              <w:t xml:space="preserve">Algorithm:</w:t>
+            </w:r>
+          </w:p>
+          <w:p>
+            <w:pPr>
+              <w:spacing w:after="140" w:lineRule="auto"/>
+              <w:rPr>
+                <w:sz w:val="24"/>
+                <w:szCs w:val="24"/>
+              </w:rPr>
+            </w:pPr>
+            <w:r>
+              <w:rPr>
+                <w:sz w:val="24"/>
+                <w:szCs w:val="24"/>
+                <w:rtl w:val="0"/>
+              </w:rPr>
+              <w:t xml:space="preserve">Step 1. Start the program.</w:t>
+            </w:r>
+          </w:p>
+          <w:p>
+            <w:pPr>
+              <w:spacing w:after="140" w:lineRule="auto"/>
+              <w:rPr>
+                <w:sz w:val="24"/>
+                <w:szCs w:val="24"/>
+              </w:rPr>
+            </w:pPr>
+            <w:r>
+              <w:rPr>
+                <w:sz w:val="24"/>
+                <w:szCs w:val="24"/>
+                <w:rtl w:val="0"/>
+              </w:rPr>
+              <w:t xml:space="preserve">Step 2. Define struct Student for storing student details.</w:t>
+            </w:r>
+          </w:p>
+          <w:p>
+            <w:pPr>
+              <w:spacing w:after="140" w:lineRule="auto"/>
+              <w:rPr>
+                <w:sz w:val="24"/>
+                <w:szCs w:val="24"/>
+              </w:rPr>
+            </w:pPr>
+            <w:r>
+              <w:rPr>
+                <w:sz w:val="24"/>
+                <w:szCs w:val="24"/>
+                <w:rtl w:val="0"/>
+              </w:rPr>
+              <w:t xml:space="preserve">Step 3. Open a binary file for student details using fopen.</w:t>
+            </w:r>
+          </w:p>
+          <w:p>
+            <w:pPr>
+              <w:spacing w:after="140" w:lineRule="auto"/>
+              <w:rPr>
+                <w:sz w:val="24"/>
+                <w:szCs w:val="24"/>
+              </w:rPr>
+            </w:pPr>
+            <w:r>
+              <w:rPr>
+                <w:sz w:val="24"/>
+                <w:szCs w:val="24"/>
+                <w:rtl w:val="0"/>
+              </w:rPr>
+              <w:t xml:space="preserve">               a. Check for file open errors.</w:t>
+            </w:r>
+          </w:p>
+          <w:p>
+            <w:pPr>
+              <w:spacing w:after="140" w:lineRule="auto"/>
+              <w:rPr>
+                <w:sz w:val="24"/>
+                <w:szCs w:val="24"/>
+              </w:rPr>
+            </w:pPr>
+            <w:r>
+              <w:rPr>
+                <w:sz w:val="24"/>
+                <w:szCs w:val="24"/>
+                <w:rtl w:val="0"/>
+              </w:rPr>
+              <w:t xml:space="preserve">Step 4. Display a menu with options (Store, Display, Exit).</w:t>
+            </w:r>
+          </w:p>
+          <w:p>
+            <w:pPr>
+              <w:spacing w:after="140" w:lineRule="auto"/>
+              <w:rPr>
+                <w:sz w:val="24"/>
+                <w:szCs w:val="24"/>
+              </w:rPr>
+            </w:pPr>
+            <w:r>
+              <w:rPr>
+                <w:sz w:val="24"/>
+                <w:szCs w:val="24"/>
+                <w:rtl w:val="0"/>
+              </w:rPr>
+              <w:t xml:space="preserve">Step 5. If Store is chosen:</w:t>
+            </w:r>
+          </w:p>
+          <w:p>
+            <w:pPr>
+              <w:spacing w:after="140" w:lineRule="auto"/>
+              <w:rPr>
+                <w:sz w:val="24"/>
+                <w:szCs w:val="24"/>
+              </w:rPr>
+            </w:pPr>
+            <w:r>
+              <w:rPr>
+                <w:sz w:val="24"/>
+                <w:szCs w:val="24"/>
+                <w:rtl w:val="0"/>
+              </w:rPr>
+              <w:t xml:space="preserve">          a. Prompt the user for student details (name, roll number, marks).</w:t>
+            </w:r>
+          </w:p>
+          <w:p>
+            <w:pPr>
+              <w:spacing w:after="140" w:lineRule="auto"/>
+              <w:rPr>
+                <w:sz w:val="24"/>
+                <w:szCs w:val="24"/>
+              </w:rPr>
+            </w:pPr>
+            <w:r>
+              <w:rPr>
+                <w:sz w:val="24"/>
+                <w:szCs w:val="24"/>
+                <w:rtl w:val="0"/>
+              </w:rPr>
+              <w:t xml:space="preserve">          b. Create a Student object and write it to the file using fwrite.</w:t>
+            </w:r>
+          </w:p>
+          <w:p>
+            <w:pPr>
+              <w:spacing w:after="140" w:lineRule="auto"/>
+              <w:rPr>
+                <w:sz w:val="24"/>
+                <w:szCs w:val="24"/>
+              </w:rPr>
+            </w:pPr>
+            <w:r>
+              <w:rPr>
+                <w:sz w:val="24"/>
+                <w:szCs w:val="24"/>
+                <w:rtl w:val="0"/>
+              </w:rPr>
+              <w:t xml:space="preserve">Step 6. If Display is chosen:</w:t>
+            </w:r>
+          </w:p>
+          <w:p>
+            <w:pPr>
+              <w:spacing w:after="140" w:lineRule="auto"/>
+              <w:rPr>
+                <w:sz w:val="24"/>
+                <w:szCs w:val="24"/>
+              </w:rPr>
+            </w:pPr>
+            <w:r>
+              <w:rPr>
+                <w:sz w:val="24"/>
+                <w:szCs w:val="24"/>
+                <w:rtl w:val="0"/>
+              </w:rPr>
+              <w:t xml:space="preserve">   a. Read and display all student details from the file using a loop.</w:t>
+            </w:r>
+          </w:p>
+          <w:p>
+            <w:pPr>
+              <w:spacing w:after="140" w:lineRule="auto"/>
+              <w:rPr>
+                <w:sz w:val="24"/>
+                <w:szCs w:val="24"/>
+              </w:rPr>
+            </w:pPr>
+            <w:r>
+              <w:rPr>
+                <w:sz w:val="24"/>
+                <w:szCs w:val="24"/>
+                <w:rtl w:val="0"/>
+              </w:rPr>
+              <w:t xml:space="preserve">Step 7. If Exit is chosen, terminate the program.</w:t>
+            </w:r>
+          </w:p>
+          <w:p>
+            <w:pPr>
+              <w:spacing w:after="140" w:lineRule="auto"/>
+              <w:rPr>
+                <w:sz w:val="24"/>
+                <w:szCs w:val="24"/>
+              </w:rPr>
+            </w:pPr>
+            <w:r>
+              <w:rPr>
+                <w:sz w:val="24"/>
+                <w:szCs w:val="24"/>
+                <w:rtl w:val="0"/>
+              </w:rPr>
+              <w:t xml:space="preserve">Step 8. Loop back to step 3 until Exit is chosen.</w:t>
+            </w:r>
+          </w:p>
+          <w:p>
+            <w:pPr>
+              <w:spacing w:after="140" w:lineRule="auto"/>
+              <w:rPr>
+                <w:sz w:val="24"/>
+                <w:szCs w:val="24"/>
+              </w:rPr>
+            </w:pPr>
+            <w:r>
+              <w:rPr>
+                <w:sz w:val="24"/>
+                <w:szCs w:val="24"/>
+                <w:rtl w:val="0"/>
+              </w:rPr>
+              <w:t xml:space="preserve">Step 9.. Close the file when done using fclose.</w:t>
+            </w:r>
+          </w:p>
+          <w:p>
+            <w:pPr>
+              <w:spacing w:after="140" w:lineRule="auto"/>
+              <w:rPr>
+                <w:sz w:val="24"/>
+                <w:szCs w:val="24"/>
+              </w:rPr>
+            </w:pPr>
+            <w:r>
+              <w:rPr>
+                <w:sz w:val="24"/>
+                <w:szCs w:val="24"/>
+                <w:rtl w:val="0"/>
+              </w:rPr>
+              <w:t xml:space="preserve">Step 10. End</w:t>
+            </w:r>
+          </w:p>
+          <w:p>
+            <w:pPr>
+              <w:spacing w:after="140" w:lineRule="auto"/>
+              <w:rPr>
+                <w:sz w:val="24"/>
+                <w:szCs w:val="24"/>
+              </w:rPr>
+            </w:pPr>
+            <w:r>
+              <w:rPr>
+                <w:rtl w:val="0"/>
+              </w:rPr>
+            </w:r>
+          </w:p>
+          <w:p>
+            <w:pPr>
+              <w:spacing w:after="140" w:lineRule="auto"/>
+              <w:rPr>
+                <w:b w:val="1"/>
+                <w:sz w:val="24"/>
+                <w:szCs w:val="24"/>
+              </w:rPr>
+            </w:pPr>
+            <w:r>
+              <w:rPr>
+                <w:b w:val="1"/>
+                <w:sz w:val="24"/>
+                <w:szCs w:val="24"/>
+                <w:rtl w:val="0"/>
+              </w:rPr>
+              <w:t xml:space="preserve">Program: </w:t>
+            </w:r>
+          </w:p>
+          <w:p>
+            <w:pPr>
+              <w:spacing w:after="140" w:lineRule="auto"/>
+              <w:rPr>
+                <w:sz w:val="24"/>
+                <w:szCs w:val="24"/>
+              </w:rPr>
+            </w:pPr>
+            <w:r>
+              <w:rPr>
+                <w:sz w:val="24"/>
+                <w:szCs w:val="24"/>
+                <w:rtl w:val="0"/>
+              </w:rPr>
+              <w:t xml:space="preserve">#include &lt;stdio.h&gt;</w:t>
+            </w:r>
+          </w:p>
+          <w:p>
+            <w:pPr>
+              <w:spacing w:after="140" w:lineRule="auto"/>
+              <w:rPr>
+                <w:sz w:val="24"/>
+                <w:szCs w:val="24"/>
+              </w:rPr>
+            </w:pPr>
+            <w:r>
+              <w:rPr>
+                <w:sz w:val="24"/>
+                <w:szCs w:val="24"/>
+                <w:rtl w:val="0"/>
+              </w:rPr>
+              <w:t xml:space="preserve">#include &lt;stdlib.h&gt;</w:t>
+            </w:r>
+          </w:p>
+          <w:p>
+            <w:pPr>
+              <w:spacing w:after="140" w:lineRule="auto"/>
+              <w:rPr>
+                <w:sz w:val="24"/>
+                <w:szCs w:val="24"/>
+              </w:rPr>
+            </w:pPr>
+            <w:r>
+              <w:rPr>
+                <w:sz w:val="24"/>
+                <w:szCs w:val="24"/>
+                <w:rtl w:val="0"/>
+              </w:rPr>
+              <w:t xml:space="preserve">struct Student {</w:t>
+            </w:r>
+          </w:p>
+          <w:p>
+            <w:pPr>
+              <w:spacing w:after="140" w:lineRule="auto"/>
+              <w:rPr>
+                <w:sz w:val="24"/>
+                <w:szCs w:val="24"/>
+              </w:rPr>
+            </w:pPr>
+            <w:r>
+              <w:rPr>
+                <w:sz w:val="24"/>
+                <w:szCs w:val="24"/>
+                <w:rtl w:val="0"/>
+              </w:rPr>
+              <w:t xml:space="preserve">    char name[50];</w:t>
+            </w:r>
+          </w:p>
+          <w:p>
+            <w:pPr>
+              <w:spacing w:after="140" w:lineRule="auto"/>
+              <w:rPr>
+                <w:sz w:val="24"/>
+                <w:szCs w:val="24"/>
+              </w:rPr>
+            </w:pPr>
+            <w:r>
+              <w:rPr>
+                <w:sz w:val="24"/>
+                <w:szCs w:val="24"/>
+                <w:rtl w:val="0"/>
+              </w:rPr>
+              <w:t xml:space="preserve">    int rollNumber;</w:t>
+            </w:r>
+          </w:p>
+          <w:p>
+            <w:pPr>
+              <w:spacing w:after="140" w:lineRule="auto"/>
+              <w:rPr>
+                <w:sz w:val="24"/>
+                <w:szCs w:val="24"/>
+              </w:rPr>
+            </w:pPr>
+            <w:r>
+              <w:rPr>
+                <w:sz w:val="24"/>
+                <w:szCs w:val="24"/>
+                <w:rtl w:val="0"/>
+              </w:rPr>
+              <w:t xml:space="preserve">    float marks;</w:t>
+            </w:r>
+          </w:p>
+          <w:p>
+            <w:pPr>
+              <w:spacing w:after="140" w:lineRule="auto"/>
+              <w:rPr>
+                <w:sz w:val="24"/>
+                <w:szCs w:val="24"/>
+              </w:rPr>
+            </w:pPr>
+            <w:r>
+              <w:rPr>
+                <w:sz w:val="24"/>
+                <w:szCs w:val="24"/>
+                <w:rtl w:val="0"/>
+              </w:rPr>
+              <w:t xml:space="preserve">};</w:t>
+            </w:r>
+          </w:p>
+          <w:p>
+            <w:pPr>
+              <w:spacing w:after="140" w:lineRule="auto"/>
+              <w:rPr>
+                <w:sz w:val="24"/>
+                <w:szCs w:val="24"/>
+              </w:rPr>
+            </w:pPr>
+            <w:r>
+              <w:rPr>
+                <w:sz w:val="24"/>
+                <w:szCs w:val="24"/>
+                <w:rtl w:val="0"/>
+              </w:rPr>
+              <w:t xml:space="preserve">void storeStudentDetails(FILE *file) {</w:t>
+            </w:r>
+          </w:p>
+          <w:p>
+            <w:pPr>
+              <w:spacing w:after="140" w:lineRule="auto"/>
+              <w:rPr>
+                <w:sz w:val="24"/>
+                <w:szCs w:val="24"/>
+              </w:rPr>
+            </w:pPr>
+            <w:r>
+              <w:rPr>
+                <w:sz w:val="24"/>
+                <w:szCs w:val="24"/>
+                <w:rtl w:val="0"/>
+              </w:rPr>
+              <w:t xml:space="preserve">    struct Student student;</w:t>
+            </w:r>
+          </w:p>
+          <w:p>
+            <w:pPr>
+              <w:spacing w:after="140" w:lineRule="auto"/>
+              <w:rPr>
+                <w:sz w:val="24"/>
+                <w:szCs w:val="24"/>
+              </w:rPr>
+            </w:pPr>
+            <w:r>
+              <w:rPr>
+                <w:sz w:val="24"/>
+                <w:szCs w:val="24"/>
+                <w:rtl w:val="0"/>
+              </w:rPr>
+              <w:t xml:space="preserve">    printf("Enter student name: ");</w:t>
+            </w:r>
+          </w:p>
+          <w:p>
+            <w:pPr>
+              <w:spacing w:after="140" w:lineRule="auto"/>
+              <w:rPr>
+                <w:sz w:val="24"/>
+                <w:szCs w:val="24"/>
+              </w:rPr>
+            </w:pPr>
+            <w:r>
+              <w:rPr>
+                <w:sz w:val="24"/>
+                <w:szCs w:val="24"/>
+                <w:rtl w:val="0"/>
+              </w:rPr>
+              <w:t xml:space="preserve">    scanf("%s", student.name);</w:t>
+            </w:r>
+          </w:p>
+          <w:p>
+            <w:pPr>
+              <w:spacing w:after="140" w:lineRule="auto"/>
+              <w:rPr>
+                <w:sz w:val="24"/>
+                <w:szCs w:val="24"/>
+              </w:rPr>
+            </w:pPr>
+            <w:r>
+              <w:rPr>
+                <w:sz w:val="24"/>
+                <w:szCs w:val="24"/>
+                <w:rtl w:val="0"/>
+              </w:rPr>
+              <w:t xml:space="preserve">    printf("Enter roll number: ");</w:t>
+            </w:r>
+          </w:p>
+          <w:p>
+            <w:pPr>
+              <w:spacing w:after="140" w:lineRule="auto"/>
+              <w:rPr>
+                <w:sz w:val="24"/>
+                <w:szCs w:val="24"/>
+              </w:rPr>
+            </w:pPr>
+            <w:r>
+              <w:rPr>
+                <w:sz w:val="24"/>
+                <w:szCs w:val="24"/>
+                <w:rtl w:val="0"/>
+              </w:rPr>
+              <w:t xml:space="preserve">    scanf("%d", &amp;student.rollNumber);</w:t>
+            </w:r>
+          </w:p>
+          <w:p>
+            <w:pPr>
+              <w:spacing w:after="140" w:lineRule="auto"/>
+              <w:rPr>
+                <w:sz w:val="24"/>
+                <w:szCs w:val="24"/>
+              </w:rPr>
+            </w:pPr>
+            <w:r>
+              <w:rPr>
+                <w:sz w:val="24"/>
+                <w:szCs w:val="24"/>
+                <w:rtl w:val="0"/>
+              </w:rPr>
+              <w:t xml:space="preserve">    printf("Enter marks: ");</w:t>
+            </w:r>
+          </w:p>
+          <w:p>
+            <w:pPr>
+              <w:spacing w:after="140" w:lineRule="auto"/>
+              <w:rPr>
+                <w:sz w:val="24"/>
+                <w:szCs w:val="24"/>
+              </w:rPr>
+            </w:pPr>
+            <w:r>
+              <w:rPr>
+                <w:sz w:val="24"/>
+                <w:szCs w:val="24"/>
+                <w:rtl w:val="0"/>
+              </w:rPr>
+              <w:t xml:space="preserve">    scanf("%f", &amp;student.marks);</w:t>
+            </w:r>
+          </w:p>
+          <w:p>
+            <w:pPr>
+              <w:spacing w:after="140" w:lineRule="auto"/>
+              <w:rPr>
+                <w:sz w:val="24"/>
+                <w:szCs w:val="24"/>
+              </w:rPr>
+            </w:pPr>
+            <w:r>
+              <w:rPr>
+                <w:sz w:val="24"/>
+                <w:szCs w:val="24"/>
+                <w:rtl w:val="0"/>
+              </w:rPr>
+              <w:t xml:space="preserve">    fprintf(file, "Name: %s\nRoll Number: %d\nMarks: %.2f\n\n", student.name, student.rollNumber, student.marks);</w:t>
+            </w:r>
+          </w:p>
+          <w:p>
+            <w:pPr>
+              <w:spacing w:after="140" w:lineRule="auto"/>
+              <w:rPr>
+                <w:sz w:val="24"/>
+                <w:szCs w:val="24"/>
+              </w:rPr>
+            </w:pPr>
+            <w:r>
+              <w:rPr>
+                <w:sz w:val="24"/>
+                <w:szCs w:val="24"/>
+                <w:rtl w:val="0"/>
+              </w:rPr>
+              <w:t xml:space="preserve">    printf("Student details stored successfully.\n");</w:t>
+            </w:r>
+          </w:p>
+          <w:p>
+            <w:pPr>
+              <w:spacing w:after="140" w:lineRule="auto"/>
+              <w:rPr>
+                <w:sz w:val="24"/>
+                <w:szCs w:val="24"/>
+              </w:rPr>
+            </w:pPr>
+            <w:r>
+              <w:rPr>
+                <w:sz w:val="24"/>
+                <w:szCs w:val="24"/>
+                <w:rtl w:val="0"/>
+              </w:rPr>
+              <w:t xml:space="preserve">}</w:t>
+            </w:r>
+          </w:p>
+          <w:p>
+            <w:pPr>
+              <w:spacing w:after="140" w:lineRule="auto"/>
+              <w:rPr>
+                <w:sz w:val="24"/>
+                <w:szCs w:val="24"/>
+              </w:rPr>
+            </w:pPr>
+            <w:r>
+              <w:rPr>
+                <w:sz w:val="24"/>
+                <w:szCs w:val="24"/>
+                <w:rtl w:val="0"/>
+              </w:rPr>
+              <w:t xml:space="preserve">void displayStudentDetails(FILE *file) {</w:t>
+            </w:r>
+          </w:p>
+          <w:p>
+            <w:pPr>
+              <w:spacing w:after="140" w:lineRule="auto"/>
+              <w:rPr>
+                <w:sz w:val="24"/>
+                <w:szCs w:val="24"/>
+              </w:rPr>
+            </w:pPr>
+            <w:r>
+              <w:rPr>
+                <w:sz w:val="24"/>
+                <w:szCs w:val="24"/>
+                <w:rtl w:val="0"/>
+              </w:rPr>
+              <w:t xml:space="preserve">    struct Student student;</w:t>
+            </w:r>
+          </w:p>
+          <w:p>
+            <w:pPr>
+              <w:spacing w:after="140" w:lineRule="auto"/>
+              <w:rPr>
+                <w:sz w:val="24"/>
+                <w:szCs w:val="24"/>
+              </w:rPr>
+            </w:pPr>
+            <w:r>
+              <w:rPr>
+                <w:sz w:val="24"/>
+                <w:szCs w:val="24"/>
+                <w:rtl w:val="0"/>
+              </w:rPr>
+              <w:t xml:space="preserve">    printf("Student Details:\n");</w:t>
+            </w:r>
+          </w:p>
+          <w:p>
+            <w:pPr>
+              <w:spacing w:after="140" w:lineRule="auto"/>
+              <w:rPr>
+                <w:sz w:val="24"/>
+                <w:szCs w:val="24"/>
+              </w:rPr>
+            </w:pPr>
+            <w:r>
+              <w:rPr>
+                <w:sz w:val="24"/>
+                <w:szCs w:val="24"/>
+                <w:rtl w:val="0"/>
+              </w:rPr>
+              <w:t xml:space="preserve">    while (fscanf(file, "Name: %s\nRoll Number: %d\nMarks: %f\n", student.name, &amp;student.rollNumber, &amp;student.marks) != EOF) {</w:t>
+            </w:r>
+          </w:p>
+          <w:p>
+            <w:pPr>
+              <w:spacing w:after="140" w:lineRule="auto"/>
+              <w:rPr>
+                <w:sz w:val="24"/>
+                <w:szCs w:val="24"/>
+              </w:rPr>
+            </w:pPr>
+            <w:r>
+              <w:rPr>
+                <w:sz w:val="24"/>
+                <w:szCs w:val="24"/>
+                <w:rtl w:val="0"/>
+              </w:rPr>
+              <w:t xml:space="preserve">        printf("Name: %s\n", student.name);</w:t>
+            </w:r>
+          </w:p>
+          <w:p>
+            <w:pPr>
+              <w:spacing w:after="140" w:lineRule="auto"/>
+              <w:rPr>
+                <w:sz w:val="24"/>
+                <w:szCs w:val="24"/>
+              </w:rPr>
+            </w:pPr>
+            <w:r>
+              <w:rPr>
+                <w:sz w:val="24"/>
+                <w:szCs w:val="24"/>
+                <w:rtl w:val="0"/>
+              </w:rPr>
+              <w:t xml:space="preserve">        printf("Roll Number: %d\n", student.rollNumber);</w:t>
+            </w:r>
+          </w:p>
+          <w:p>
+            <w:pPr>
+              <w:spacing w:after="140" w:lineRule="auto"/>
+              <w:rPr>
+                <w:sz w:val="24"/>
+                <w:szCs w:val="24"/>
+              </w:rPr>
+            </w:pPr>
+            <w:r>
+              <w:rPr>
+                <w:sz w:val="24"/>
+                <w:szCs w:val="24"/>
+                <w:rtl w:val="0"/>
+              </w:rPr>
+              <w:t xml:space="preserve">        printf("Marks: %.2f\n\n", student.marks);</w:t>
+            </w:r>
+          </w:p>
+          <w:p>
+            <w:pPr>
+              <w:spacing w:after="140" w:lineRule="auto"/>
+              <w:rPr>
+                <w:sz w:val="24"/>
+                <w:szCs w:val="24"/>
+              </w:rPr>
+            </w:pPr>
+            <w:r>
+              <w:rPr>
+                <w:sz w:val="24"/>
+                <w:szCs w:val="24"/>
+                <w:rtl w:val="0"/>
+              </w:rPr>
+              <w:t xml:space="preserve">    }</w:t>
+            </w:r>
+          </w:p>
+          <w:p>
+            <w:pPr>
+              <w:spacing w:after="140" w:lineRule="auto"/>
+              <w:rPr>
+                <w:sz w:val="24"/>
+                <w:szCs w:val="24"/>
+              </w:rPr>
+            </w:pPr>
+            <w:r>
+              <w:rPr>
+                <w:sz w:val="24"/>
+                <w:szCs w:val="24"/>
+                <w:rtl w:val="0"/>
+              </w:rPr>
+              <w:t xml:space="preserve">}</w:t>
+            </w:r>
+          </w:p>
+          <w:p>
+            <w:pPr>
+              <w:spacing w:after="140" w:lineRule="auto"/>
+              <w:rPr>
+                <w:sz w:val="24"/>
+                <w:szCs w:val="24"/>
+              </w:rPr>
+            </w:pPr>
+            <w:r>
+              <w:rPr>
+                <w:sz w:val="24"/>
+                <w:szCs w:val="24"/>
+                <w:rtl w:val="0"/>
+              </w:rPr>
+              <w:t xml:space="preserve">int main() {</w:t>
+            </w:r>
+          </w:p>
+          <w:p>
+            <w:pPr>
+              <w:spacing w:after="140" w:lineRule="auto"/>
+              <w:rPr>
+                <w:sz w:val="24"/>
+                <w:szCs w:val="24"/>
+              </w:rPr>
+            </w:pPr>
+            <w:r>
+              <w:rPr>
+                <w:sz w:val="24"/>
+                <w:szCs w:val="24"/>
+                <w:rtl w:val="0"/>
+              </w:rPr>
+              <w:t xml:space="preserve">    int choice;</w:t>
+            </w:r>
+          </w:p>
+          <w:p>
+            <w:pPr>
+              <w:spacing w:after="140" w:lineRule="auto"/>
+              <w:rPr>
+                <w:sz w:val="24"/>
+                <w:szCs w:val="24"/>
+              </w:rPr>
+            </w:pPr>
+            <w:r>
+              <w:rPr>
+                <w:sz w:val="24"/>
+                <w:szCs w:val="24"/>
+                <w:rtl w:val="0"/>
+              </w:rPr>
+              <w:t xml:space="preserve">    do {</w:t>
+            </w:r>
+          </w:p>
+          <w:p>
+            <w:pPr>
+              <w:spacing w:after="140" w:lineRule="auto"/>
+              <w:rPr>
+                <w:sz w:val="24"/>
+                <w:szCs w:val="24"/>
+              </w:rPr>
+            </w:pPr>
+            <w:r>
+              <w:rPr>
+                <w:sz w:val="24"/>
+                <w:szCs w:val="24"/>
+                <w:rtl w:val="0"/>
+              </w:rPr>
+              <w:t xml:space="preserve">        printf("1. Store Student Details\n");</w:t>
+            </w:r>
+          </w:p>
+          <w:p>
+            <w:pPr>
+              <w:spacing w:after="140" w:lineRule="auto"/>
+              <w:rPr>
+                <w:sz w:val="24"/>
+                <w:szCs w:val="24"/>
+              </w:rPr>
+            </w:pPr>
+            <w:r>
+              <w:rPr>
+                <w:sz w:val="24"/>
+                <w:szCs w:val="24"/>
+                <w:rtl w:val="0"/>
+              </w:rPr>
+              <w:t xml:space="preserve">        printf("2. Display Student Details\n");</w:t>
+            </w:r>
+          </w:p>
+          <w:p>
+            <w:pPr>
+              <w:spacing w:after="140" w:lineRule="auto"/>
+              <w:rPr>
+                <w:sz w:val="24"/>
+                <w:szCs w:val="24"/>
+              </w:rPr>
+            </w:pPr>
+            <w:r>
+              <w:rPr>
+                <w:sz w:val="24"/>
+                <w:szCs w:val="24"/>
+                <w:rtl w:val="0"/>
+              </w:rPr>
+              <w:t xml:space="preserve">        printf("3. Exit\n");</w:t>
+            </w:r>
+          </w:p>
+          <w:p>
+            <w:pPr>
+              <w:spacing w:after="140" w:lineRule="auto"/>
+              <w:rPr>
+                <w:sz w:val="24"/>
+                <w:szCs w:val="24"/>
+              </w:rPr>
+            </w:pPr>
+            <w:r>
+              <w:rPr>
+                <w:sz w:val="24"/>
+                <w:szCs w:val="24"/>
+                <w:rtl w:val="0"/>
+              </w:rPr>
+              <w:t xml:space="preserve">        printf("Enter your choice: ");</w:t>
+            </w:r>
+          </w:p>
+          <w:p>
+            <w:pPr>
+              <w:spacing w:after="140" w:lineRule="auto"/>
+              <w:rPr>
+                <w:sz w:val="24"/>
+                <w:szCs w:val="24"/>
+              </w:rPr>
+            </w:pPr>
+            <w:r>
+              <w:rPr>
+                <w:sz w:val="24"/>
+                <w:szCs w:val="24"/>
+                <w:rtl w:val="0"/>
+              </w:rPr>
+              <w:t xml:space="preserve">        scanf("%d", &amp;choice);</w:t>
+            </w:r>
+          </w:p>
+          <w:p>
+            <w:pPr>
+              <w:spacing w:after="140" w:lineRule="auto"/>
+              <w:rPr>
+                <w:sz w:val="24"/>
+                <w:szCs w:val="24"/>
+              </w:rPr>
+            </w:pPr>
+            <w:r>
+              <w:rPr>
+                <w:sz w:val="24"/>
+                <w:szCs w:val="24"/>
+                <w:rtl w:val="0"/>
+              </w:rPr>
+              <w:t xml:space="preserve">        FILE *file;</w:t>
+            </w:r>
+          </w:p>
+          <w:p>
+            <w:pPr>
+              <w:spacing w:after="140" w:lineRule="auto"/>
+              <w:rPr>
+                <w:sz w:val="24"/>
+                <w:szCs w:val="24"/>
+              </w:rPr>
+            </w:pPr>
+            <w:r>
+              <w:rPr>
+                <w:sz w:val="24"/>
+                <w:szCs w:val="24"/>
+                <w:rtl w:val="0"/>
+              </w:rPr>
+              <w:t xml:space="preserve">        file = fopen("student_details.txt", "a+");</w:t>
+            </w:r>
+          </w:p>
+          <w:p>
+            <w:pPr>
+              <w:spacing w:after="140" w:lineRule="auto"/>
+              <w:rPr>
+                <w:sz w:val="24"/>
+                <w:szCs w:val="24"/>
+              </w:rPr>
+            </w:pPr>
+            <w:r>
+              <w:rPr>
+                <w:sz w:val="24"/>
+                <w:szCs w:val="24"/>
+                <w:rtl w:val="0"/>
+              </w:rPr>
+              <w:t xml:space="preserve">        if (file == NULL) {</w:t>
+            </w:r>
+          </w:p>
+          <w:p>
+            <w:pPr>
+              <w:spacing w:after="140" w:lineRule="auto"/>
+              <w:rPr>
+                <w:sz w:val="24"/>
+                <w:szCs w:val="24"/>
+              </w:rPr>
+            </w:pPr>
+            <w:r>
+              <w:rPr>
+                <w:sz w:val="24"/>
+                <w:szCs w:val="24"/>
+                <w:rtl w:val="0"/>
+              </w:rPr>
+              <w:t xml:space="preserve">            printf("Error opening the file.\n");</w:t>
+            </w:r>
+          </w:p>
+          <w:p>
+            <w:pPr>
+              <w:spacing w:after="140" w:lineRule="auto"/>
+              <w:rPr>
+                <w:sz w:val="24"/>
+                <w:szCs w:val="24"/>
+              </w:rPr>
+            </w:pPr>
+            <w:r>
+              <w:rPr>
+                <w:sz w:val="24"/>
+                <w:szCs w:val="24"/>
+                <w:rtl w:val="0"/>
+              </w:rPr>
+              <w:t xml:space="preserve">            return 1;</w:t>
+            </w:r>
+          </w:p>
+          <w:p>
+            <w:pPr>
+              <w:spacing w:after="140" w:lineRule="auto"/>
+              <w:rPr>
+                <w:sz w:val="24"/>
+                <w:szCs w:val="24"/>
+              </w:rPr>
+            </w:pPr>
+            <w:r>
+              <w:rPr>
+                <w:sz w:val="24"/>
+                <w:szCs w:val="24"/>
+                <w:rtl w:val="0"/>
+              </w:rPr>
+              <w:t xml:space="preserve">        }</w:t>
+            </w:r>
+          </w:p>
+          <w:p>
+            <w:pPr>
+              <w:spacing w:after="140" w:lineRule="auto"/>
+              <w:rPr>
+                <w:sz w:val="24"/>
+                <w:szCs w:val="24"/>
+              </w:rPr>
+            </w:pPr>
+            <w:r>
+              <w:rPr>
+                <w:sz w:val="24"/>
+                <w:szCs w:val="24"/>
+                <w:rtl w:val="0"/>
+              </w:rPr>
+              <w:t xml:space="preserve">        switch (choice) {</w:t>
+            </w:r>
+          </w:p>
+          <w:p>
+            <w:pPr>
+              <w:spacing w:after="140" w:lineRule="auto"/>
+              <w:rPr>
+                <w:sz w:val="24"/>
+                <w:szCs w:val="24"/>
+              </w:rPr>
+            </w:pPr>
+            <w:r>
+              <w:rPr>
+                <w:sz w:val="24"/>
+                <w:szCs w:val="24"/>
+                <w:rtl w:val="0"/>
+              </w:rPr>
+              <w:t xml:space="preserve">            case 1:</w:t>
+            </w:r>
+          </w:p>
+          <w:p>
+            <w:pPr>
+              <w:spacing w:after="140" w:lineRule="auto"/>
+              <w:rPr>
+                <w:sz w:val="24"/>
+                <w:szCs w:val="24"/>
+              </w:rPr>
+            </w:pPr>
+            <w:r>
+              <w:rPr>
+                <w:sz w:val="24"/>
+                <w:szCs w:val="24"/>
+                <w:rtl w:val="0"/>
+              </w:rPr>
+              <w:t xml:space="preserve">                storeStudentDetails(file);</w:t>
+            </w:r>
+          </w:p>
+          <w:p>
+            <w:pPr>
+              <w:spacing w:after="140" w:lineRule="auto"/>
+              <w:rPr>
+                <w:sz w:val="24"/>
+                <w:szCs w:val="24"/>
+              </w:rPr>
+            </w:pPr>
+            <w:r>
+              <w:rPr>
+                <w:sz w:val="24"/>
+                <w:szCs w:val="24"/>
+                <w:rtl w:val="0"/>
+              </w:rPr>
+              <w:t xml:space="preserve">                fclose(file);</w:t>
+            </w:r>
+          </w:p>
+          <w:p>
+            <w:pPr>
+              <w:spacing w:after="140" w:lineRule="auto"/>
+              <w:rPr>
+                <w:sz w:val="24"/>
+                <w:szCs w:val="24"/>
+              </w:rPr>
+            </w:pPr>
+            <w:r>
+              <w:rPr>
+                <w:sz w:val="24"/>
+                <w:szCs w:val="24"/>
+                <w:rtl w:val="0"/>
+              </w:rPr>
+              <w:t xml:space="preserve">                break;</w:t>
+            </w:r>
+          </w:p>
+          <w:p>
+            <w:pPr>
+              <w:spacing w:after="140" w:lineRule="auto"/>
+              <w:rPr>
+                <w:sz w:val="24"/>
+                <w:szCs w:val="24"/>
+              </w:rPr>
+            </w:pPr>
+            <w:r>
+              <w:rPr>
+                <w:sz w:val="24"/>
+                <w:szCs w:val="24"/>
+                <w:rtl w:val="0"/>
+              </w:rPr>
+              <w:t xml:space="preserve">            case 2:</w:t>
+            </w:r>
+          </w:p>
+          <w:p>
+            <w:pPr>
+              <w:spacing w:after="140" w:lineRule="auto"/>
+              <w:rPr>
+                <w:sz w:val="24"/>
+                <w:szCs w:val="24"/>
+              </w:rPr>
+            </w:pPr>
+            <w:r>
+              <w:rPr>
+                <w:sz w:val="24"/>
+                <w:szCs w:val="24"/>
+                <w:rtl w:val="0"/>
+              </w:rPr>
+              <w:t xml:space="preserve">                displayStudentDetails(file);</w:t>
+            </w:r>
+          </w:p>
+          <w:p>
+            <w:pPr>
+              <w:spacing w:after="140" w:lineRule="auto"/>
+              <w:rPr>
+                <w:sz w:val="24"/>
+                <w:szCs w:val="24"/>
+              </w:rPr>
+            </w:pPr>
+            <w:r>
+              <w:rPr>
+                <w:sz w:val="24"/>
+                <w:szCs w:val="24"/>
+                <w:rtl w:val="0"/>
+              </w:rPr>
+              <w:t xml:space="preserve">                fclose(file);</w:t>
+            </w:r>
+          </w:p>
+          <w:p>
+            <w:pPr>
+              <w:spacing w:after="140" w:lineRule="auto"/>
+              <w:rPr>
+                <w:sz w:val="24"/>
+                <w:szCs w:val="24"/>
+              </w:rPr>
+            </w:pPr>
+            <w:r>
+              <w:rPr>
+                <w:sz w:val="24"/>
+                <w:szCs w:val="24"/>
+                <w:rtl w:val="0"/>
+              </w:rPr>
+              <w:t xml:space="preserve">                break;</w:t>
+            </w:r>
+          </w:p>
+          <w:p>
+            <w:pPr>
+              <w:spacing w:after="140" w:lineRule="auto"/>
+              <w:rPr>
+                <w:sz w:val="24"/>
+                <w:szCs w:val="24"/>
+              </w:rPr>
+            </w:pPr>
+            <w:r>
+              <w:rPr>
+                <w:sz w:val="24"/>
+                <w:szCs w:val="24"/>
+                <w:rtl w:val="0"/>
+              </w:rPr>
+              <w:t xml:space="preserve">            case 3:</w:t>
+            </w:r>
+          </w:p>
+          <w:p>
+            <w:pPr>
+              <w:spacing w:after="140" w:lineRule="auto"/>
+              <w:rPr>
+                <w:sz w:val="24"/>
+                <w:szCs w:val="24"/>
+              </w:rPr>
+            </w:pPr>
+            <w:r>
+              <w:rPr>
+                <w:sz w:val="24"/>
+                <w:szCs w:val="24"/>
+                <w:rtl w:val="0"/>
+              </w:rPr>
+              <w:t xml:space="preserve">                printf("Exiting the program.\n");</w:t>
+            </w:r>
+          </w:p>
+          <w:p>
+            <w:pPr>
+              <w:spacing w:after="140" w:lineRule="auto"/>
+              <w:rPr>
+                <w:sz w:val="24"/>
+                <w:szCs w:val="24"/>
+              </w:rPr>
+            </w:pPr>
+            <w:r>
+              <w:rPr>
+                <w:sz w:val="24"/>
+                <w:szCs w:val="24"/>
+                <w:rtl w:val="0"/>
+              </w:rPr>
+              <w:t xml:space="preserve">                break;</w:t>
+            </w:r>
+          </w:p>
+          <w:p>
+            <w:pPr>
+              <w:spacing w:after="140" w:lineRule="auto"/>
+              <w:rPr>
+                <w:sz w:val="24"/>
+                <w:szCs w:val="24"/>
+              </w:rPr>
+            </w:pPr>
+            <w:r>
+              <w:rPr>
+                <w:sz w:val="24"/>
+                <w:szCs w:val="24"/>
+                <w:rtl w:val="0"/>
+              </w:rPr>
+              <w:t xml:space="preserve">            default:</w:t>
+            </w:r>
+          </w:p>
+          <w:p>
+            <w:pPr>
+              <w:spacing w:after="140" w:lineRule="auto"/>
+              <w:rPr>
+                <w:sz w:val="24"/>
+                <w:szCs w:val="24"/>
+              </w:rPr>
+            </w:pPr>
+            <w:r>
+              <w:rPr>
+                <w:sz w:val="24"/>
+                <w:szCs w:val="24"/>
+                <w:rtl w:val="0"/>
+              </w:rPr>
+              <w:t xml:space="preserve">                printf("Invalid choice. Please try again.\n");</w:t>
+            </w:r>
+          </w:p>
+          <w:p>
+            <w:pPr>
+              <w:spacing w:after="140" w:lineRule="auto"/>
+              <w:rPr>
+                <w:sz w:val="24"/>
+                <w:szCs w:val="24"/>
+              </w:rPr>
+            </w:pPr>
+            <w:r>
+              <w:rPr>
+                <w:sz w:val="24"/>
+                <w:szCs w:val="24"/>
+                <w:rtl w:val="0"/>
+              </w:rPr>
+              <w:t xml:space="preserve">        }</w:t>
+            </w:r>
+          </w:p>
+          <w:p>
+            <w:pPr>
+              <w:spacing w:after="140" w:lineRule="auto"/>
+              <w:rPr>
+                <w:sz w:val="24"/>
+                <w:szCs w:val="24"/>
+              </w:rPr>
+            </w:pPr>
+            <w:r>
+              <w:rPr>
+                <w:sz w:val="24"/>
+                <w:szCs w:val="24"/>
+                <w:rtl w:val="0"/>
+              </w:rPr>
+              <w:t xml:space="preserve">    } while (choice != 3);</w:t>
+            </w:r>
+          </w:p>
+          <w:p>
+            <w:pPr>
+              <w:spacing w:after="140" w:lineRule="auto"/>
+              <w:rPr>
+                <w:sz w:val="24"/>
+                <w:szCs w:val="24"/>
+              </w:rPr>
+            </w:pPr>
+            <w:r>
+              <w:rPr>
+                <w:sz w:val="24"/>
+                <w:szCs w:val="24"/>
+                <w:rtl w:val="0"/>
+              </w:rPr>
+              <w:t xml:space="preserve">    return 0;</w:t>
+            </w:r>
+          </w:p>
+          <w:p>
+            <w:pPr>
+              <w:spacing w:after="140" w:lineRule="auto"/>
+              <w:rPr>
+                <w:sz w:val="24"/>
+                <w:szCs w:val="24"/>
+              </w:rPr>
+            </w:pPr>
+            <w:r>
+              <w:rPr>
+                <w:sz w:val="24"/>
+                <w:szCs w:val="24"/>
+                <w:rtl w:val="0"/>
+              </w:rPr>
+              <w:t xml:space="preserve">}</w:t>
+            </w:r>
+          </w:p>
+          <w:p>
+            <w:pPr>
+              <w:spacing w:after="140" w:lineRule="auto"/>
+              <w:rPr>
+                <w:b w:val="1"/>
+                <w:sz w:val="24"/>
+                <w:szCs w:val="24"/>
+              </w:rPr>
+            </w:pPr>
+            <w:r>
+              <w:rPr>
+                <w:b w:val="1"/>
+                <w:sz w:val="24"/>
+                <w:szCs w:val="24"/>
+                <w:rtl w:val="0"/>
+              </w:rPr>
+              <w:t xml:space="preserve">Output: </w:t>
+            </w:r>
+          </w:p>
+          <w:p>
+            <w:pPr>
+              <w:spacing w:after="140" w:lineRule="auto"/>
+              <w:rPr>
+                <w:b w:val="1"/>
+                <w:sz w:val="24"/>
+                <w:szCs w:val="24"/>
+              </w:rPr>
+            </w:pPr>
+            <w:r>
+              <w:rPr>
+                <w:b w:val="1"/>
+                <w:sz w:val="24"/>
+                <w:szCs w:val="24"/>
+              </w:rPr>
+              <w:drawing>
+                <wp:inline distB="114300" distT="114300" distL="114300" distR="114300">
+                  <wp:extent cx="2514600" cy="3819525"/>
+                  <wp:effectExtent b="0" l="0" r="0" t="0"/>
+                  <wp:docPr id="3" name="image22.png"/>
+                  <a:graphic>
+                    <a:graphicData uri="http://schemas.openxmlformats.org/drawingml/2006/picture">
+                      <pic:pic>
+                        <pic:nvPicPr>
+                          <pic:cNvPr id="0" name="image22.png"/>
+                          <pic:cNvPicPr preferRelativeResize="0"/>
+                        </pic:nvPicPr>
+                        <pic:blipFill>
+                          <a:blip r:embed="rId37"/>
+                          <a:srcRect b="0" l="0" r="0" t="0"/>
+                          <a:stretch>
+                            <a:fillRect/>
+                          </a:stretch>
+                        </pic:blipFill>
+                        <pic:spPr>
+                          <a:xfrm>
+                            <a:off x="0" y="0"/>
+                            <a:ext cx="2514600" cy="3819525"/>
+                          </a:xfrm>
+                          <a:prstGeom prst="rect"/>
+                          <a:ln/>
+                        </pic:spPr>
+                      </pic:pic>
+                    </a:graphicData>
+                  </a:graphic>
+                </wp:inline>
+              </w:drawing>
+            </w:r>
+            <w:r>
+              <w:rPr>
+                <w:rtl w:val="0"/>
+              </w:rPr>
+            </w:r>
+          </w:p>
+          <w:p>
+            <w:pPr>
+              <w:spacing w:after="140" w:lineRule="auto"/>
+              <w:rPr>
+                <w:b w:val="1"/>
+                <w:sz w:val="24"/>
+                <w:szCs w:val="24"/>
+              </w:rPr>
+            </w:pPr>
+            <w:r>
+              <w:rPr>
+                <w:rtl w:val="0"/>
+              </w:rPr>
+            </w:r>
+          </w:p>
+          <w:p>
+            <w:pPr>
+              <w:spacing w:after="140" w:lineRule="auto"/>
+              <w:rPr>
+                <w:sz w:val="24"/>
+                <w:szCs w:val="24"/>
+              </w:rPr>
+            </w:pPr>
+            <w:r>
+              <w:rPr>
+                <w:b w:val="1"/>
+                <w:sz w:val="24"/>
+                <w:szCs w:val="24"/>
+                <w:rtl w:val="0"/>
+              </w:rPr>
+              <w:t xml:space="preserve">Result: </w:t>
+            </w:r>
+            <w:r>
+              <w:rPr>
+                <w:sz w:val="24"/>
+                <w:szCs w:val="24"/>
+                <w:rtl w:val="0"/>
+              </w:rPr>
+              <w:t xml:space="preserve">Thus, the program executed successfully.</w:t>
+            </w:r>
+          </w:p>
+          <w:p>
+            <w:pPr>
+              <w:spacing w:after="140" w:lineRule="auto"/>
+              <w:rPr>
+                <w:sz w:val="24"/>
+                <w:szCs w:val="24"/>
+              </w:rPr>
+            </w:pPr>
+            <w:r>
+              <w:rPr>
+                <w:rtl w:val="0"/>
+              </w:rPr>
+            </w:r>
+          </w:p>
+          <w:p>
+            <w:pPr>
+              <w:spacing w:after="140" w:lineRule="auto"/>
+              <w:rPr>
+                <w:sz w:val="24"/>
+                <w:szCs w:val="24"/>
+              </w:rPr>
+            </w:pPr>
+            <w:r>
+              <w:rPr>
+                <w:rtl w:val="0"/>
+              </w:rPr>
+            </w:r>
+          </w:p>
+          <w:p>
+            <w:pPr>
+              <w:spacing w:after="140" w:lineRule="auto"/>
+              <w:rPr>
+                <w:sz w:val="24"/>
+                <w:szCs w:val="24"/>
+              </w:rPr>
+            </w:pPr>
+            <w:r>
+              <w:rPr>
+                <w:rtl w:val="0"/>
+              </w:rPr>
+            </w:r>
+          </w:p>
+          <w:p>
+            <w:pPr>
+              <w:spacing w:after="140" w:lineRule="auto"/>
+              <w:rPr>
+                <w:sz w:val="24"/>
+                <w:szCs w:val="24"/>
+              </w:rPr>
+            </w:pPr>
+            <w:r>
+              <w:rPr>
+                <w:rtl w:val="0"/>
+              </w:rPr>
+            </w:r>
+          </w:p>
+          <w:p>
+            <w:pPr>
+              <w:spacing w:after="140" w:lineRule="auto"/>
+              <w:rPr>
+                <w:sz w:val="24"/>
+                <w:szCs w:val="24"/>
+              </w:rPr>
+            </w:pPr>
+            <w:r>
+              <w:rPr>
+                <w:rtl w:val="0"/>
+              </w:rPr>
+            </w:r>
+          </w:p>
+          <w:p>
+            <w:pPr>
+              <w:spacing w:after="140" w:lineRule="auto"/>
+              <w:rPr>
+                <w:sz w:val="24"/>
+                <w:szCs w:val="24"/>
+              </w:rPr>
+            </w:pPr>
+            <w:r>
+              <w:rPr>
+                <w:rtl w:val="0"/>
+              </w:rPr>
+            </w:r>
+          </w:p>
+          <w:p>
+            <w:pPr>
+              <w:spacing w:after="140" w:lineRule="auto"/>
+              <w:rPr>
+                <w:sz w:val="24"/>
+                <w:szCs w:val="24"/>
+              </w:rPr>
+            </w:pPr>
+            <w:r>
+              <w:rPr>
+                <w:rtl w:val="0"/>
+              </w:rPr>
+            </w:r>
+          </w:p>
+          <w:p>
+            <w:pPr>
+              <w:spacing w:after="140" w:lineRule="auto"/>
+              <w:rPr>
+                <w:sz w:val="24"/>
+                <w:szCs w:val="24"/>
+              </w:rPr>
+            </w:pPr>
+            <w:r>
+              <w:rPr>
+                <w:rtl w:val="0"/>
+              </w:rPr>
+            </w:r>
+          </w:p>
+          <w:p>
+            <w:pPr>
+              <w:spacing w:after="140" w:lineRule="auto"/>
+              <w:rPr>
+                <w:sz w:val="24"/>
+                <w:szCs w:val="24"/>
+              </w:rPr>
+            </w:pPr>
+            <w:r>
+              <w:rPr>
+                <w:rtl w:val="0"/>
+              </w:rPr>
+            </w:r>
+          </w:p>
+          <w:p>
+            <w:pPr>
+              <w:spacing w:after="140" w:lineRule="auto"/>
+              <w:rPr>
+                <w:sz w:val="24"/>
+                <w:szCs w:val="24"/>
+              </w:rPr>
+            </w:pPr>
+            <w:r>
+              <w:rPr>
+                <w:rtl w:val="0"/>
+              </w:rPr>
+            </w:r>
+          </w:p>
         </w:tc>
       </w:tr>
     </w:tbl>
@@ -37934,7 +39511,7 @@
       </w:r>
     </w:p>
     <w:sectPr>
-      <w:footerReference r:id="rId37" w:type="default"/>
+      <w:footerReference r:id="rId38" w:type="default"/>
       <w:pgSz w:h="15840" w:w="12240" w:orient="portrait"/>
       <w:pgMar w:bottom="1440" w:top="1440" w:left="1440" w:right="1440" w:header="0" w:footer="720"/>
       <w:pgNumType w:start="1"/>

</xml_diff>